<commit_message>
updated the http status codes for class 400
</commit_message>
<xml_diff>
--- a/HTTP_Status_Codes.docx
+++ b/HTTP_Status_Codes.docx
@@ -3,332 +3,1370 @@
 <w:document xmlns:wpc="http://schemas.microsoft.com/office/word/2010/wordprocessingCanvas" xmlns:mo="http://schemas.microsoft.com/office/mac/office/2008/main" xmlns:mc="http://schemas.openxmlformats.org/markup-compatibility/2006" xmlns:mv="urn:schemas-microsoft-com:mac:vml" xmlns:o="urn:schemas-microsoft-com:office:office" xmlns:r="http://schemas.openxmlformats.org/officeDocument/2006/relationships" xmlns:m="http://schemas.openxmlformats.org/officeDocument/2006/math" xmlns:v="urn:schemas-microsoft-com:vml" xmlns:wp14="http://schemas.microsoft.com/office/word/2010/wordprocessingDrawing" xmlns:wp="http://schemas.openxmlformats.org/drawingml/2006/wordprocessingDrawing" xmlns:w10="urn:schemas-microsoft-com:office:word" xmlns:w="http://schemas.openxmlformats.org/wordprocessingml/2006/main" xmlns:w14="http://schemas.microsoft.com/office/word/2010/wordml" xmlns:w15="http://schemas.microsoft.com/office/word/2012/wordml" xmlns:wpg="http://schemas.microsoft.com/office/word/2010/wordprocessingGroup" xmlns:wpi="http://schemas.microsoft.com/office/word/2010/wordprocessingInk" xmlns:wne="http://schemas.microsoft.com/office/word/2006/wordml" xmlns:wps="http://schemas.microsoft.com/office/word/2010/wordprocessingShape" mc:Ignorable="w14 w15 wp14">
   <w:body>
     <w:p>
-      <w:r>
-        <w:rPr>
+      <w:pPr>
+        <w:pBdr>
+          <w:top w:val="none" w:sz="0" w:space="0" w:color="auto"/>
+          <w:left w:val="none" w:sz="0" w:space="0" w:color="auto"/>
+          <w:bottom w:val="none" w:sz="0" w:space="0" w:color="auto"/>
+          <w:right w:val="none" w:sz="0" w:space="0" w:color="auto"/>
+          <w:between w:val="none" w:sz="0" w:space="0" w:color="auto"/>
+        </w:pBdr>
+        <w:rPr>
+          <w:rFonts w:ascii="Times New Roman" w:hAnsi="Times New Roman" w:cs="Times New Roman"/>
+          <w:color w:val="auto"/>
+        </w:rPr>
+      </w:pPr>
+      <w:r>
+        <w:rPr>
+          <w:rFonts w:cs="Times New Roman"/>
           <w:b/>
+          <w:bCs/>
         </w:rPr>
         <w:t xml:space="preserve">HTTP Status Codes – </w:t>
       </w:r>
       <w:r>
+        <w:rPr>
+          <w:rFonts w:cs="Times New Roman"/>
+        </w:rPr>
         <w:t>Responses generated by the server upon client requests.</w:t>
       </w:r>
     </w:p>
     <w:p>
-      <w:r>
+      <w:pPr>
+        <w:pBdr>
+          <w:top w:val="none" w:sz="0" w:space="0" w:color="auto"/>
+          <w:left w:val="none" w:sz="0" w:space="0" w:color="auto"/>
+          <w:bottom w:val="none" w:sz="0" w:space="0" w:color="auto"/>
+          <w:right w:val="none" w:sz="0" w:space="0" w:color="auto"/>
+          <w:between w:val="none" w:sz="0" w:space="0" w:color="auto"/>
+        </w:pBdr>
+        <w:rPr>
+          <w:rFonts w:ascii="Times New Roman" w:hAnsi="Times New Roman" w:cs="Times New Roman"/>
+          <w:color w:val="auto"/>
+        </w:rPr>
+      </w:pPr>
+      <w:r>
+        <w:rPr>
+          <w:rFonts w:cs="Times New Roman"/>
+        </w:rPr>
         <w:t xml:space="preserve"> </w:t>
       </w:r>
     </w:p>
     <w:p>
-      <w:r>
-        <w:rPr>
+      <w:pPr>
+        <w:pBdr>
+          <w:top w:val="none" w:sz="0" w:space="0" w:color="auto"/>
+          <w:left w:val="none" w:sz="0" w:space="0" w:color="auto"/>
+          <w:bottom w:val="none" w:sz="0" w:space="0" w:color="auto"/>
+          <w:right w:val="none" w:sz="0" w:space="0" w:color="auto"/>
+          <w:between w:val="none" w:sz="0" w:space="0" w:color="auto"/>
+        </w:pBdr>
+        <w:rPr>
+          <w:rFonts w:ascii="Times New Roman" w:hAnsi="Times New Roman" w:cs="Times New Roman"/>
+          <w:color w:val="auto"/>
+        </w:rPr>
+      </w:pPr>
+      <w:r>
+        <w:rPr>
+          <w:rFonts w:cs="Times New Roman"/>
           <w:b/>
+          <w:bCs/>
         </w:rPr>
         <w:t xml:space="preserve">1XX Information Responses – </w:t>
       </w:r>
       <w:r>
+        <w:rPr>
+          <w:rFonts w:cs="Times New Roman"/>
+        </w:rPr>
         <w:t>Gives an information about a connection in progress.</w:t>
       </w:r>
     </w:p>
     <w:p>
-      <w:r>
+      <w:pPr>
+        <w:pBdr>
+          <w:top w:val="none" w:sz="0" w:space="0" w:color="auto"/>
+          <w:left w:val="none" w:sz="0" w:space="0" w:color="auto"/>
+          <w:bottom w:val="none" w:sz="0" w:space="0" w:color="auto"/>
+          <w:right w:val="none" w:sz="0" w:space="0" w:color="auto"/>
+          <w:between w:val="none" w:sz="0" w:space="0" w:color="auto"/>
+        </w:pBdr>
+        <w:rPr>
+          <w:rFonts w:ascii="Times New Roman" w:hAnsi="Times New Roman" w:cs="Times New Roman"/>
+          <w:color w:val="auto"/>
+        </w:rPr>
+      </w:pPr>
+      <w:r>
+        <w:rPr>
+          <w:rFonts w:cs="Times New Roman"/>
+        </w:rPr>
         <w:t>100 Continue – indicates that a section of the request is already received.</w:t>
       </w:r>
     </w:p>
     <w:p>
-      <w:r>
+      <w:pPr>
+        <w:pBdr>
+          <w:top w:val="none" w:sz="0" w:space="0" w:color="auto"/>
+          <w:left w:val="none" w:sz="0" w:space="0" w:color="auto"/>
+          <w:bottom w:val="none" w:sz="0" w:space="0" w:color="auto"/>
+          <w:right w:val="none" w:sz="0" w:space="0" w:color="auto"/>
+          <w:between w:val="none" w:sz="0" w:space="0" w:color="auto"/>
+        </w:pBdr>
+        <w:rPr>
+          <w:rFonts w:ascii="Times New Roman" w:hAnsi="Times New Roman" w:cs="Times New Roman"/>
+          <w:color w:val="auto"/>
+        </w:rPr>
+      </w:pPr>
+      <w:r>
+        <w:rPr>
+          <w:rFonts w:cs="Times New Roman"/>
+        </w:rPr>
         <w:t>101 Switching Protocols – indicates to which protocol the server is switching to.</w:t>
       </w:r>
     </w:p>
     <w:p>
-      <w:r>
+      <w:pPr>
+        <w:pBdr>
+          <w:top w:val="none" w:sz="0" w:space="0" w:color="auto"/>
+          <w:left w:val="none" w:sz="0" w:space="0" w:color="auto"/>
+          <w:bottom w:val="none" w:sz="0" w:space="0" w:color="auto"/>
+          <w:right w:val="none" w:sz="0" w:space="0" w:color="auto"/>
+          <w:between w:val="none" w:sz="0" w:space="0" w:color="auto"/>
+        </w:pBdr>
+        <w:rPr>
+          <w:rFonts w:ascii="Times New Roman" w:hAnsi="Times New Roman" w:cs="Times New Roman"/>
+          <w:color w:val="auto"/>
+        </w:rPr>
+      </w:pPr>
+      <w:r>
+        <w:rPr>
+          <w:rFonts w:cs="Times New Roman"/>
+        </w:rPr>
         <w:t>102 Processing - indicates that a requests takes too long to complete.</w:t>
       </w:r>
     </w:p>
     <w:p>
-      <w:r>
+      <w:pPr>
+        <w:pBdr>
+          <w:top w:val="none" w:sz="0" w:space="0" w:color="auto"/>
+          <w:left w:val="none" w:sz="0" w:space="0" w:color="auto"/>
+          <w:bottom w:val="none" w:sz="0" w:space="0" w:color="auto"/>
+          <w:right w:val="none" w:sz="0" w:space="0" w:color="auto"/>
+          <w:between w:val="none" w:sz="0" w:space="0" w:color="auto"/>
+        </w:pBdr>
+        <w:rPr>
+          <w:rFonts w:ascii="Times New Roman" w:hAnsi="Times New Roman" w:cs="Times New Roman"/>
+          <w:color w:val="auto"/>
+        </w:rPr>
+      </w:pPr>
+      <w:r>
+        <w:rPr>
+          <w:rFonts w:cs="Times New Roman"/>
+        </w:rPr>
         <w:t xml:space="preserve"> </w:t>
       </w:r>
     </w:p>
     <w:p>
-      <w:r>
-        <w:rPr>
+      <w:pPr>
+        <w:pBdr>
+          <w:top w:val="none" w:sz="0" w:space="0" w:color="auto"/>
+          <w:left w:val="none" w:sz="0" w:space="0" w:color="auto"/>
+          <w:bottom w:val="none" w:sz="0" w:space="0" w:color="auto"/>
+          <w:right w:val="none" w:sz="0" w:space="0" w:color="auto"/>
+          <w:between w:val="none" w:sz="0" w:space="0" w:color="auto"/>
+        </w:pBdr>
+        <w:rPr>
+          <w:rFonts w:ascii="Times New Roman" w:hAnsi="Times New Roman" w:cs="Times New Roman"/>
+          <w:color w:val="auto"/>
+        </w:rPr>
+      </w:pPr>
+      <w:r>
+        <w:rPr>
+          <w:rFonts w:cs="Times New Roman"/>
           <w:b/>
+          <w:bCs/>
         </w:rPr>
         <w:t xml:space="preserve">2XX Success – </w:t>
       </w:r>
       <w:r>
+        <w:rPr>
+          <w:rFonts w:cs="Times New Roman"/>
+        </w:rPr>
         <w:t>Indicates request confirmation.</w:t>
       </w:r>
     </w:p>
     <w:p>
-      <w:r>
-        <w:t>200 OK – indicates that the request was fulfilled succe</w:t>
-      </w:r>
-      <w:r>
-        <w:t>ssfully.</w:t>
-      </w:r>
-    </w:p>
-    <w:p>
-      <w:r>
+      <w:pPr>
+        <w:pBdr>
+          <w:top w:val="none" w:sz="0" w:space="0" w:color="auto"/>
+          <w:left w:val="none" w:sz="0" w:space="0" w:color="auto"/>
+          <w:bottom w:val="none" w:sz="0" w:space="0" w:color="auto"/>
+          <w:right w:val="none" w:sz="0" w:space="0" w:color="auto"/>
+          <w:between w:val="none" w:sz="0" w:space="0" w:color="auto"/>
+        </w:pBdr>
+        <w:rPr>
+          <w:rFonts w:ascii="Times New Roman" w:hAnsi="Times New Roman" w:cs="Times New Roman"/>
+          <w:color w:val="auto"/>
+        </w:rPr>
+      </w:pPr>
+      <w:r>
+        <w:rPr>
+          <w:rFonts w:cs="Times New Roman"/>
+        </w:rPr>
+        <w:t>200 OK – indicates that the request was fulfilled successfully.</w:t>
+      </w:r>
+    </w:p>
+    <w:p>
+      <w:pPr>
+        <w:pBdr>
+          <w:top w:val="none" w:sz="0" w:space="0" w:color="auto"/>
+          <w:left w:val="none" w:sz="0" w:space="0" w:color="auto"/>
+          <w:bottom w:val="none" w:sz="0" w:space="0" w:color="auto"/>
+          <w:right w:val="none" w:sz="0" w:space="0" w:color="auto"/>
+          <w:between w:val="none" w:sz="0" w:space="0" w:color="auto"/>
+        </w:pBdr>
+        <w:rPr>
+          <w:rFonts w:ascii="Times New Roman" w:hAnsi="Times New Roman" w:cs="Times New Roman"/>
+          <w:color w:val="auto"/>
+        </w:rPr>
+      </w:pPr>
+      <w:r>
+        <w:rPr>
+          <w:rFonts w:cs="Times New Roman"/>
+        </w:rPr>
         <w:t>201 Created – indicates that the request was fulfilled successfully and has resulted in one or more new requests.</w:t>
       </w:r>
     </w:p>
     <w:p>
-      <w:r>
+      <w:pPr>
+        <w:pBdr>
+          <w:top w:val="none" w:sz="0" w:space="0" w:color="auto"/>
+          <w:left w:val="none" w:sz="0" w:space="0" w:color="auto"/>
+          <w:bottom w:val="none" w:sz="0" w:space="0" w:color="auto"/>
+          <w:right w:val="none" w:sz="0" w:space="0" w:color="auto"/>
+          <w:between w:val="none" w:sz="0" w:space="0" w:color="auto"/>
+        </w:pBdr>
+        <w:rPr>
+          <w:rFonts w:ascii="Times New Roman" w:hAnsi="Times New Roman" w:cs="Times New Roman"/>
+          <w:color w:val="auto"/>
+        </w:rPr>
+      </w:pPr>
+      <w:r>
+        <w:rPr>
+          <w:rFonts w:cs="Times New Roman"/>
+        </w:rPr>
         <w:t>202 Accepted – indicates that the request is accepted for processing but is not yet completed.</w:t>
       </w:r>
     </w:p>
     <w:p>
-      <w:r>
-        <w:t>203 Non-Authoritative Information – in</w:t>
-      </w:r>
-      <w:r>
-        <w:t>dicates that the request was successful but the payload has been modified.</w:t>
-      </w:r>
-    </w:p>
-    <w:p>
-      <w:r>
-        <w:t xml:space="preserve">204 No Content </w:t>
-      </w:r>
-      <w:r>
-        <w:t>–</w:t>
-      </w:r>
-      <w:r>
+      <w:pPr>
+        <w:pBdr>
+          <w:top w:val="none" w:sz="0" w:space="0" w:color="auto"/>
+          <w:left w:val="none" w:sz="0" w:space="0" w:color="auto"/>
+          <w:bottom w:val="none" w:sz="0" w:space="0" w:color="auto"/>
+          <w:right w:val="none" w:sz="0" w:space="0" w:color="auto"/>
+          <w:between w:val="none" w:sz="0" w:space="0" w:color="auto"/>
+        </w:pBdr>
+        <w:rPr>
+          <w:rFonts w:ascii="Times New Roman" w:hAnsi="Times New Roman" w:cs="Times New Roman"/>
+          <w:color w:val="auto"/>
+        </w:rPr>
+      </w:pPr>
+      <w:r>
+        <w:rPr>
+          <w:rFonts w:cs="Times New Roman"/>
+        </w:rPr>
+        <w:t>203 Non-Authoritative Information – indicates that the request was successful but the payload has been modified.</w:t>
+      </w:r>
+    </w:p>
+    <w:p>
+      <w:pPr>
+        <w:pBdr>
+          <w:top w:val="none" w:sz="0" w:space="0" w:color="auto"/>
+          <w:left w:val="none" w:sz="0" w:space="0" w:color="auto"/>
+          <w:bottom w:val="none" w:sz="0" w:space="0" w:color="auto"/>
+          <w:right w:val="none" w:sz="0" w:space="0" w:color="auto"/>
+          <w:between w:val="none" w:sz="0" w:space="0" w:color="auto"/>
+        </w:pBdr>
+        <w:rPr>
+          <w:rFonts w:ascii="Times New Roman" w:hAnsi="Times New Roman" w:cs="Times New Roman"/>
+          <w:color w:val="auto"/>
+        </w:rPr>
+      </w:pPr>
+      <w:r>
+        <w:rPr>
+          <w:rFonts w:cs="Times New Roman"/>
+        </w:rPr>
+        <w:t>204 No Content – indicates that the server has fulfilled the request and there is no more additional content.</w:t>
+      </w:r>
+    </w:p>
+    <w:p>
+      <w:pPr>
+        <w:pBdr>
+          <w:top w:val="none" w:sz="0" w:space="0" w:color="auto"/>
+          <w:left w:val="none" w:sz="0" w:space="0" w:color="auto"/>
+          <w:bottom w:val="none" w:sz="0" w:space="0" w:color="auto"/>
+          <w:right w:val="none" w:sz="0" w:space="0" w:color="auto"/>
+          <w:between w:val="none" w:sz="0" w:space="0" w:color="auto"/>
+        </w:pBdr>
+        <w:rPr>
+          <w:rFonts w:ascii="Times New Roman" w:hAnsi="Times New Roman" w:cs="Times New Roman"/>
+          <w:color w:val="auto"/>
+        </w:rPr>
+      </w:pPr>
+      <w:r>
+        <w:rPr>
+          <w:rFonts w:cs="Times New Roman"/>
+        </w:rPr>
+        <w:t>205 Reset Content - Indicates that the user-agent should reset the document view</w:t>
+      </w:r>
+    </w:p>
+    <w:p>
+      <w:pPr>
+        <w:pBdr>
+          <w:top w:val="none" w:sz="0" w:space="0" w:color="auto"/>
+          <w:left w:val="none" w:sz="0" w:space="0" w:color="auto"/>
+          <w:bottom w:val="none" w:sz="0" w:space="0" w:color="auto"/>
+          <w:right w:val="none" w:sz="0" w:space="0" w:color="auto"/>
+          <w:between w:val="none" w:sz="0" w:space="0" w:color="auto"/>
+        </w:pBdr>
+        <w:rPr>
+          <w:rFonts w:ascii="Times New Roman" w:hAnsi="Times New Roman" w:cs="Times New Roman"/>
+          <w:color w:val="auto"/>
+        </w:rPr>
+      </w:pPr>
+      <w:r>
+        <w:rPr>
+          <w:rFonts w:cs="Times New Roman"/>
+        </w:rPr>
+        <w:t>206 Partial Content - Indicates that the server has fulfilled a part of the get request resource.</w:t>
+      </w:r>
+    </w:p>
+    <w:p>
+      <w:pPr>
+        <w:pBdr>
+          <w:top w:val="none" w:sz="0" w:space="0" w:color="auto"/>
+          <w:left w:val="none" w:sz="0" w:space="0" w:color="auto"/>
+          <w:bottom w:val="none" w:sz="0" w:space="0" w:color="auto"/>
+          <w:right w:val="none" w:sz="0" w:space="0" w:color="auto"/>
+          <w:between w:val="none" w:sz="0" w:space="0" w:color="auto"/>
+        </w:pBdr>
+        <w:rPr>
+          <w:rFonts w:ascii="Times New Roman" w:hAnsi="Times New Roman" w:cs="Times New Roman"/>
+          <w:color w:val="auto"/>
+        </w:rPr>
+      </w:pPr>
+      <w:r>
+        <w:rPr>
+          <w:rFonts w:cs="Times New Roman"/>
+        </w:rPr>
+        <w:t>207 Multi-Status - Indicates information about multiple resources in circumstances where multiple status codes might be applicable.</w:t>
+      </w:r>
+    </w:p>
+    <w:p>
+      <w:pPr>
+        <w:pBdr>
+          <w:top w:val="none" w:sz="0" w:space="0" w:color="auto"/>
+          <w:left w:val="none" w:sz="0" w:space="0" w:color="auto"/>
+          <w:bottom w:val="none" w:sz="0" w:space="0" w:color="auto"/>
+          <w:right w:val="none" w:sz="0" w:space="0" w:color="auto"/>
+          <w:between w:val="none" w:sz="0" w:space="0" w:color="auto"/>
+        </w:pBdr>
+        <w:rPr>
+          <w:rFonts w:ascii="Times New Roman" w:hAnsi="Times New Roman" w:cs="Times New Roman"/>
+          <w:color w:val="auto"/>
+        </w:rPr>
+      </w:pPr>
+      <w:r>
+        <w:rPr>
+          <w:rFonts w:cs="Times New Roman"/>
+        </w:rPr>
         <w:t xml:space="preserve"> </w:t>
       </w:r>
-      <w:r>
-        <w:t>indicates that the s</w:t>
-      </w:r>
-      <w:r>
-        <w:t xml:space="preserve">erver has fulfilled the request and there </w:t>
-      </w:r>
-      <w:r>
-        <w:t>is</w:t>
-      </w:r>
-      <w:r>
-        <w:t xml:space="preserve"> no more additional content.</w:t>
-      </w:r>
-    </w:p>
-    <w:p>
-      <w:r>
-        <w:t>205 Reset Content - Indicates that the user-agent should reset the document view</w:t>
-      </w:r>
-    </w:p>
-    <w:p>
-      <w:r>
-        <w:t>206 Partial Content - Indicates that the server has fulfilled a part of the get re</w:t>
-      </w:r>
-      <w:r>
-        <w:t xml:space="preserve">quest resource. </w:t>
-      </w:r>
-    </w:p>
-    <w:p>
-      <w:pPr>
-        <w:rPr>
+    </w:p>
+    <w:p>
+      <w:pPr>
+        <w:pBdr>
+          <w:top w:val="none" w:sz="0" w:space="0" w:color="auto"/>
+          <w:left w:val="none" w:sz="0" w:space="0" w:color="auto"/>
+          <w:bottom w:val="none" w:sz="0" w:space="0" w:color="auto"/>
+          <w:right w:val="none" w:sz="0" w:space="0" w:color="auto"/>
+          <w:between w:val="none" w:sz="0" w:space="0" w:color="auto"/>
+        </w:pBdr>
+        <w:rPr>
+          <w:rFonts w:ascii="Times New Roman" w:hAnsi="Times New Roman" w:cs="Times New Roman"/>
+          <w:color w:val="auto"/>
+        </w:rPr>
+      </w:pPr>
+      <w:r>
+        <w:rPr>
+          <w:rFonts w:cs="Times New Roman"/>
           <w:b/>
-        </w:rPr>
-      </w:pPr>
-      <w:r>
-        <w:rPr>
+          <w:bCs/>
+        </w:rPr>
+        <w:t xml:space="preserve">3XX Redirection – </w:t>
+      </w:r>
+      <w:r>
+        <w:rPr>
+          <w:rFonts w:cs="Times New Roman"/>
+        </w:rPr>
+        <w:t>Means that more action is needed to be done to complete the request</w:t>
+      </w:r>
+    </w:p>
+    <w:p>
+      <w:pPr>
+        <w:pBdr>
+          <w:top w:val="none" w:sz="0" w:space="0" w:color="auto"/>
+          <w:left w:val="none" w:sz="0" w:space="0" w:color="auto"/>
+          <w:bottom w:val="none" w:sz="0" w:space="0" w:color="auto"/>
+          <w:right w:val="none" w:sz="0" w:space="0" w:color="auto"/>
+          <w:between w:val="none" w:sz="0" w:space="0" w:color="auto"/>
+        </w:pBdr>
+        <w:rPr>
+          <w:rFonts w:ascii="Times New Roman" w:hAnsi="Times New Roman" w:cs="Times New Roman"/>
+          <w:color w:val="auto"/>
+        </w:rPr>
+      </w:pPr>
+      <w:r>
+        <w:rPr>
+          <w:rFonts w:cs="Times New Roman"/>
+        </w:rPr>
+        <w:t>300 Multiple Choices - Indicates that content negotiation is active</w:t>
+      </w:r>
+    </w:p>
+    <w:p>
+      <w:pPr>
+        <w:pBdr>
+          <w:top w:val="none" w:sz="0" w:space="0" w:color="auto"/>
+          <w:left w:val="none" w:sz="0" w:space="0" w:color="auto"/>
+          <w:bottom w:val="none" w:sz="0" w:space="0" w:color="auto"/>
+          <w:right w:val="none" w:sz="0" w:space="0" w:color="auto"/>
+          <w:between w:val="none" w:sz="0" w:space="0" w:color="auto"/>
+        </w:pBdr>
+        <w:rPr>
+          <w:rFonts w:ascii="Times New Roman" w:hAnsi="Times New Roman" w:cs="Times New Roman"/>
+          <w:color w:val="auto"/>
+        </w:rPr>
+      </w:pPr>
+      <w:r>
+        <w:rPr>
+          <w:rFonts w:cs="Times New Roman"/>
+        </w:rPr>
+        <w:t>301 Moved Permanently - Indicates that the requested resource was assigned to a new uniform resource identifier.</w:t>
+      </w:r>
+    </w:p>
+    <w:p>
+      <w:pPr>
+        <w:pBdr>
+          <w:top w:val="none" w:sz="0" w:space="0" w:color="auto"/>
+          <w:left w:val="none" w:sz="0" w:space="0" w:color="auto"/>
+          <w:bottom w:val="none" w:sz="0" w:space="0" w:color="auto"/>
+          <w:right w:val="none" w:sz="0" w:space="0" w:color="auto"/>
+          <w:between w:val="none" w:sz="0" w:space="0" w:color="auto"/>
+        </w:pBdr>
+        <w:rPr>
+          <w:rFonts w:ascii="Times New Roman" w:hAnsi="Times New Roman" w:cs="Times New Roman"/>
+          <w:color w:val="auto"/>
+        </w:rPr>
+      </w:pPr>
+      <w:r>
+        <w:rPr>
+          <w:rFonts w:cs="Times New Roman"/>
+        </w:rPr>
+        <w:t>302 Found - Indicates that the requested resource is temporarily in a different uniform resource identifier.</w:t>
+      </w:r>
+    </w:p>
+    <w:p>
+      <w:pPr>
+        <w:pBdr>
+          <w:top w:val="none" w:sz="0" w:space="0" w:color="auto"/>
+          <w:left w:val="none" w:sz="0" w:space="0" w:color="auto"/>
+          <w:bottom w:val="none" w:sz="0" w:space="0" w:color="auto"/>
+          <w:right w:val="none" w:sz="0" w:space="0" w:color="auto"/>
+          <w:between w:val="none" w:sz="0" w:space="0" w:color="auto"/>
+        </w:pBdr>
+        <w:rPr>
+          <w:rFonts w:ascii="Times New Roman" w:hAnsi="Times New Roman" w:cs="Times New Roman"/>
+          <w:color w:val="auto"/>
+        </w:rPr>
+      </w:pPr>
+      <w:r>
+        <w:rPr>
+          <w:rFonts w:cs="Times New Roman"/>
+        </w:rPr>
+        <w:t>303 See Other - Indicates a redirection to a different resource the user-agent has requested.</w:t>
+      </w:r>
+    </w:p>
+    <w:p>
+      <w:pPr>
+        <w:pBdr>
+          <w:top w:val="none" w:sz="0" w:space="0" w:color="auto"/>
+          <w:left w:val="none" w:sz="0" w:space="0" w:color="auto"/>
+          <w:bottom w:val="none" w:sz="0" w:space="0" w:color="auto"/>
+          <w:right w:val="none" w:sz="0" w:space="0" w:color="auto"/>
+          <w:between w:val="none" w:sz="0" w:space="0" w:color="auto"/>
+        </w:pBdr>
+        <w:rPr>
+          <w:rFonts w:ascii="Times New Roman" w:hAnsi="Times New Roman" w:cs="Times New Roman"/>
+          <w:color w:val="auto"/>
+        </w:rPr>
+      </w:pPr>
+      <w:r>
+        <w:rPr>
+          <w:rFonts w:cs="Times New Roman"/>
           <w:b/>
-        </w:rPr>
-        <w:t>207 Multi-Status - Indicates informati</w:t>
-      </w:r>
-      <w:r>
-        <w:rPr>
+          <w:bCs/>
+        </w:rPr>
+        <w:t xml:space="preserve">304 Not Modified – </w:t>
+      </w:r>
+      <w:r>
+        <w:rPr>
+          <w:rFonts w:cs="Times New Roman"/>
           <w:b/>
-        </w:rPr>
-        <w:t>on about multiple resources in circumstances</w:t>
-      </w:r>
-      <w:r>
-        <w:rPr>
+          <w:bCs/>
+          <w:shd w:val="clear" w:color="auto" w:fill="FFFFFF"/>
+        </w:rPr>
+        <w:t>Indicates that the client should display the resource in doubt from its cache.</w:t>
+      </w:r>
+    </w:p>
+    <w:p>
+      <w:pPr>
+        <w:pBdr>
+          <w:top w:val="none" w:sz="0" w:space="0" w:color="auto"/>
+          <w:left w:val="none" w:sz="0" w:space="0" w:color="auto"/>
+          <w:bottom w:val="none" w:sz="0" w:space="0" w:color="auto"/>
+          <w:right w:val="none" w:sz="0" w:space="0" w:color="auto"/>
+          <w:between w:val="none" w:sz="0" w:space="0" w:color="auto"/>
+        </w:pBdr>
+        <w:rPr>
+          <w:rFonts w:ascii="Times New Roman" w:hAnsi="Times New Roman" w:cs="Times New Roman"/>
+          <w:color w:val="auto"/>
+        </w:rPr>
+      </w:pPr>
+      <w:r>
+        <w:rPr>
+          <w:rFonts w:cs="Times New Roman"/>
+          <w:shd w:val="clear" w:color="auto" w:fill="FFFFFF"/>
+        </w:rPr>
+        <w:t>305 Use Proxy - Indicates that the resource must be accessed through the proxy.</w:t>
+      </w:r>
+    </w:p>
+    <w:p>
+      <w:pPr>
+        <w:pBdr>
+          <w:top w:val="none" w:sz="0" w:space="0" w:color="auto"/>
+          <w:left w:val="none" w:sz="0" w:space="0" w:color="auto"/>
+          <w:bottom w:val="none" w:sz="0" w:space="0" w:color="auto"/>
+          <w:right w:val="none" w:sz="0" w:space="0" w:color="auto"/>
+          <w:between w:val="none" w:sz="0" w:space="0" w:color="auto"/>
+        </w:pBdr>
+        <w:rPr>
+          <w:rFonts w:ascii="Times New Roman" w:hAnsi="Times New Roman" w:cs="Times New Roman"/>
+          <w:color w:val="auto"/>
+        </w:rPr>
+      </w:pPr>
+      <w:r>
+        <w:rPr>
+          <w:rFonts w:cs="Times New Roman"/>
+          <w:shd w:val="clear" w:color="auto" w:fill="FFFFFF"/>
+        </w:rPr>
+        <w:t>307 Temporary Redirect - a stricter version of status code 302</w:t>
+      </w:r>
+    </w:p>
+    <w:p>
+      <w:pPr>
+        <w:pBdr>
+          <w:top w:val="none" w:sz="0" w:space="0" w:color="auto"/>
+          <w:left w:val="none" w:sz="0" w:space="0" w:color="auto"/>
+          <w:bottom w:val="none" w:sz="0" w:space="0" w:color="auto"/>
+          <w:right w:val="none" w:sz="0" w:space="0" w:color="auto"/>
+          <w:between w:val="none" w:sz="0" w:space="0" w:color="auto"/>
+        </w:pBdr>
+        <w:rPr>
+          <w:rFonts w:ascii="Times New Roman" w:hAnsi="Times New Roman" w:cs="Times New Roman"/>
+          <w:color w:val="auto"/>
+        </w:rPr>
+      </w:pPr>
+      <w:r>
+        <w:rPr>
+          <w:rFonts w:cs="Times New Roman"/>
+        </w:rPr>
+        <w:t xml:space="preserve"> </w:t>
+      </w:r>
+    </w:p>
+    <w:p>
+      <w:pPr>
+        <w:pBdr>
+          <w:top w:val="none" w:sz="0" w:space="0" w:color="auto"/>
+          <w:left w:val="none" w:sz="0" w:space="0" w:color="auto"/>
+          <w:bottom w:val="none" w:sz="0" w:space="0" w:color="auto"/>
+          <w:right w:val="none" w:sz="0" w:space="0" w:color="auto"/>
+          <w:between w:val="none" w:sz="0" w:space="0" w:color="auto"/>
+        </w:pBdr>
+        <w:rPr>
+          <w:rFonts w:ascii="Times New Roman" w:hAnsi="Times New Roman" w:cs="Times New Roman"/>
+          <w:color w:val="auto"/>
+        </w:rPr>
+      </w:pPr>
+      <w:r>
+        <w:rPr>
+          <w:rFonts w:cs="Times New Roman"/>
           <w:b/>
-        </w:rPr>
-        <w:t xml:space="preserve"> where multiple s</w:t>
-      </w:r>
-      <w:r>
-        <w:rPr>
-          <w:b/>
-        </w:rPr>
-        <w:t>tatus codes might be applicable</w:t>
-      </w:r>
-      <w:r>
-        <w:rPr>
-          <w:b/>
-        </w:rPr>
-        <w:t>.</w:t>
-      </w:r>
-    </w:p>
-    <w:p/>
-    <w:p>
-      <w:r>
-        <w:rPr>
-          <w:b/>
-        </w:rPr>
-        <w:t xml:space="preserve">3XX Redirection – </w:t>
-      </w:r>
-      <w:r>
-        <w:t>Means that more action is needed to be done to complete the request</w:t>
-      </w:r>
-    </w:p>
-    <w:p>
-      <w:r>
-        <w:t>300 Multiple Choices -</w:t>
-      </w:r>
-      <w:r>
-        <w:t xml:space="preserve"> Indicates that content negotiation is active </w:t>
-      </w:r>
-    </w:p>
-    <w:p>
-      <w:r>
-        <w:t>301 Moved Permanently - Indicates that the requested resource was assigned to a new uniform resource identifier.</w:t>
-      </w:r>
-    </w:p>
-    <w:p>
-      <w:r>
-        <w:t>302 Found - Indicates that the requested resource is temporarily in a different uniform resource</w:t>
-      </w:r>
-      <w:r>
-        <w:t xml:space="preserve"> identifier.</w:t>
-      </w:r>
-    </w:p>
-    <w:p>
-      <w:r>
-        <w:t>303 See Other - Indicates a redirection to a different resource the user-agent has requested.</w:t>
-      </w:r>
-    </w:p>
-    <w:p>
-      <w:pPr>
-        <w:rPr>
-          <w:b/>
-          <w:highlight w:val="white"/>
-        </w:rPr>
-      </w:pPr>
-      <w:r>
-        <w:rPr>
-          <w:b/>
-        </w:rPr>
-        <w:t xml:space="preserve">304 Not Modified - </w:t>
-      </w:r>
-      <w:r>
-        <w:rPr>
-          <w:b/>
-          <w:highlight w:val="white"/>
-        </w:rPr>
-        <w:t>If the client has performed a conditional GET request and access is allowed but the document has not been modified, the server sho</w:t>
-      </w:r>
-      <w:r>
-        <w:rPr>
-          <w:b/>
-          <w:highlight w:val="white"/>
-        </w:rPr>
-        <w:t>uld respond with this status code.</w:t>
-      </w:r>
-    </w:p>
-    <w:p>
-      <w:pPr>
-        <w:rPr>
-          <w:highlight w:val="white"/>
-        </w:rPr>
-      </w:pPr>
-      <w:r>
-        <w:rPr>
-          <w:highlight w:val="white"/>
-        </w:rPr>
-        <w:t>305 Use Proxy - Indicates that the resource must be accessed through the proxy.</w:t>
-      </w:r>
-    </w:p>
-    <w:p>
-      <w:pPr>
-        <w:rPr>
-          <w:highlight w:val="white"/>
-        </w:rPr>
-      </w:pPr>
-      <w:r>
-        <w:rPr>
-          <w:highlight w:val="white"/>
-        </w:rPr>
-        <w:t xml:space="preserve">307 Temporary Redirect - a </w:t>
+          <w:bCs/>
+        </w:rPr>
+        <w:t xml:space="preserve">4XX Client Errors – </w:t>
+      </w:r>
+      <w:r>
+        <w:rPr>
+          <w:rFonts w:cs="Times New Roman"/>
+        </w:rPr>
+        <w:t>Errors that may have been caused by the client.</w:t>
+      </w:r>
+    </w:p>
+    <w:p>
+      <w:pPr>
+        <w:pBdr>
+          <w:top w:val="none" w:sz="0" w:space="0" w:color="auto"/>
+          <w:left w:val="none" w:sz="0" w:space="0" w:color="auto"/>
+          <w:bottom w:val="none" w:sz="0" w:space="0" w:color="auto"/>
+          <w:right w:val="none" w:sz="0" w:space="0" w:color="auto"/>
+          <w:between w:val="none" w:sz="0" w:space="0" w:color="auto"/>
+        </w:pBdr>
+        <w:rPr>
+          <w:rFonts w:ascii="Times New Roman" w:hAnsi="Times New Roman" w:cs="Times New Roman"/>
+          <w:color w:val="auto"/>
+        </w:rPr>
+      </w:pPr>
+      <w:r>
+        <w:rPr>
+          <w:rFonts w:cs="Times New Roman"/>
+        </w:rPr>
+        <w:t>400 Bad Request - Indicates the the server cannot understand the request because of the incorrect syntax.</w:t>
+      </w:r>
+    </w:p>
+    <w:p>
+      <w:pPr>
+        <w:pBdr>
+          <w:top w:val="none" w:sz="0" w:space="0" w:color="auto"/>
+          <w:left w:val="none" w:sz="0" w:space="0" w:color="auto"/>
+          <w:bottom w:val="none" w:sz="0" w:space="0" w:color="auto"/>
+          <w:right w:val="none" w:sz="0" w:space="0" w:color="auto"/>
+          <w:between w:val="none" w:sz="0" w:space="0" w:color="auto"/>
+        </w:pBdr>
+        <w:rPr>
+          <w:rFonts w:ascii="Times New Roman" w:hAnsi="Times New Roman" w:cs="Times New Roman"/>
+          <w:color w:val="auto"/>
+        </w:rPr>
+      </w:pPr>
+      <w:r>
+        <w:rPr>
+          <w:rFonts w:cs="Times New Roman"/>
+        </w:rPr>
+        <w:t>401 Unauthorized - Indicates that the requested resource needs authentication</w:t>
+      </w:r>
+    </w:p>
+    <w:p>
+      <w:pPr>
+        <w:pBdr>
+          <w:top w:val="none" w:sz="0" w:space="0" w:color="auto"/>
+          <w:left w:val="none" w:sz="0" w:space="0" w:color="auto"/>
+          <w:bottom w:val="none" w:sz="0" w:space="0" w:color="auto"/>
+          <w:right w:val="none" w:sz="0" w:space="0" w:color="auto"/>
+          <w:between w:val="none" w:sz="0" w:space="0" w:color="auto"/>
+        </w:pBdr>
+        <w:rPr>
+          <w:rFonts w:ascii="Times New Roman" w:hAnsi="Times New Roman" w:cs="Times New Roman"/>
+          <w:color w:val="auto"/>
+        </w:rPr>
+      </w:pPr>
+      <w:r>
+        <w:rPr>
+          <w:rFonts w:cs="Times New Roman"/>
+        </w:rPr>
+        <w:t>403 Forbidden - Indicates that the server denies to fulfill the requested resource.</w:t>
+      </w:r>
+    </w:p>
+    <w:p>
+      <w:pPr>
+        <w:pBdr>
+          <w:top w:val="none" w:sz="0" w:space="0" w:color="auto"/>
+          <w:left w:val="none" w:sz="0" w:space="0" w:color="auto"/>
+          <w:bottom w:val="none" w:sz="0" w:space="0" w:color="auto"/>
+          <w:right w:val="none" w:sz="0" w:space="0" w:color="auto"/>
+          <w:between w:val="none" w:sz="0" w:space="0" w:color="auto"/>
+        </w:pBdr>
+        <w:rPr>
+          <w:rFonts w:ascii="Times New Roman" w:hAnsi="Times New Roman" w:cs="Times New Roman"/>
+          <w:color w:val="auto"/>
+        </w:rPr>
+      </w:pPr>
+      <w:r>
+        <w:rPr>
+          <w:rFonts w:cs="Times New Roman"/>
+        </w:rPr>
+        <w:t>404 Not Found - Indicates the server has not found the matching uniform matching requested URI.</w:t>
+      </w:r>
+    </w:p>
+    <w:p>
+      <w:pPr>
+        <w:pBdr>
+          <w:top w:val="none" w:sz="0" w:space="0" w:color="auto"/>
+          <w:left w:val="none" w:sz="0" w:space="0" w:color="auto"/>
+          <w:bottom w:val="none" w:sz="0" w:space="0" w:color="auto"/>
+          <w:right w:val="none" w:sz="0" w:space="0" w:color="auto"/>
+          <w:between w:val="none" w:sz="0" w:space="0" w:color="auto"/>
+        </w:pBdr>
+        <w:rPr>
+          <w:rFonts w:ascii="Times New Roman" w:hAnsi="Times New Roman" w:cs="Times New Roman"/>
+          <w:color w:val="auto"/>
+        </w:rPr>
+      </w:pPr>
+      <w:r>
+        <w:rPr>
+          <w:rFonts w:cs="Times New Roman"/>
+        </w:rPr>
+        <w:t xml:space="preserve">405 Method Not Allowed - Indicates that the server denies the method initiated by the user-agent. </w:t>
+      </w:r>
+    </w:p>
+    <w:p>
+      <w:pPr>
+        <w:pBdr>
+          <w:top w:val="none" w:sz="0" w:space="0" w:color="auto"/>
+          <w:left w:val="none" w:sz="0" w:space="0" w:color="auto"/>
+          <w:bottom w:val="none" w:sz="0" w:space="0" w:color="auto"/>
+          <w:right w:val="none" w:sz="0" w:space="0" w:color="auto"/>
+          <w:between w:val="none" w:sz="0" w:space="0" w:color="auto"/>
+        </w:pBdr>
+        <w:rPr>
+          <w:rFonts w:ascii="Times New Roman" w:hAnsi="Times New Roman" w:cs="Times New Roman"/>
+          <w:color w:val="auto"/>
+        </w:rPr>
+      </w:pPr>
+      <w:r>
+        <w:rPr>
+          <w:rFonts w:cs="Times New Roman"/>
+        </w:rPr>
+        <w:t>406 Not Acceptable -  Indicates that the server cannot give the resource that matches the user-agent’s expected representation of the resource.</w:t>
+      </w:r>
+    </w:p>
+    <w:p>
+      <w:pPr>
+        <w:pBdr>
+          <w:top w:val="none" w:sz="0" w:space="0" w:color="auto"/>
+          <w:left w:val="none" w:sz="0" w:space="0" w:color="auto"/>
+          <w:bottom w:val="none" w:sz="0" w:space="0" w:color="auto"/>
+          <w:right w:val="none" w:sz="0" w:space="0" w:color="auto"/>
+          <w:between w:val="none" w:sz="0" w:space="0" w:color="auto"/>
+        </w:pBdr>
+        <w:rPr>
+          <w:rFonts w:ascii="Times New Roman" w:hAnsi="Times New Roman" w:cs="Times New Roman"/>
+          <w:color w:val="auto"/>
+        </w:rPr>
+      </w:pPr>
+      <w:r>
+        <w:rPr>
+          <w:rFonts w:cs="Times New Roman"/>
+        </w:rPr>
+        <w:lastRenderedPageBreak/>
+        <w:t>410 Gone - Indicates that the requested resource is not in the server anymore.</w:t>
+      </w:r>
+    </w:p>
+    <w:p>
+      <w:pPr>
+        <w:pBdr>
+          <w:top w:val="none" w:sz="0" w:space="0" w:color="auto"/>
+          <w:left w:val="none" w:sz="0" w:space="0" w:color="auto"/>
+          <w:bottom w:val="none" w:sz="0" w:space="0" w:color="auto"/>
+          <w:right w:val="none" w:sz="0" w:space="0" w:color="auto"/>
+          <w:between w:val="none" w:sz="0" w:space="0" w:color="auto"/>
+        </w:pBdr>
+        <w:rPr>
+          <w:rFonts w:ascii="Times New Roman" w:hAnsi="Times New Roman" w:cs="Times New Roman"/>
+          <w:color w:val="auto"/>
+        </w:rPr>
+      </w:pPr>
+      <w:r>
+        <w:rPr>
+          <w:rFonts w:cs="Times New Roman"/>
+        </w:rPr>
+        <w:t>411 Length Required - Indicates that the server has denied the request because there there is no content-length specified.</w:t>
+      </w:r>
+    </w:p>
+    <w:p>
+      <w:pPr>
+        <w:pBdr>
+          <w:top w:val="none" w:sz="0" w:space="0" w:color="auto"/>
+          <w:left w:val="none" w:sz="0" w:space="0" w:color="auto"/>
+          <w:bottom w:val="none" w:sz="0" w:space="0" w:color="auto"/>
+          <w:right w:val="none" w:sz="0" w:space="0" w:color="auto"/>
+          <w:between w:val="none" w:sz="0" w:space="0" w:color="auto"/>
+        </w:pBdr>
+        <w:rPr>
+          <w:rFonts w:ascii="Times New Roman" w:hAnsi="Times New Roman" w:cs="Times New Roman"/>
+          <w:color w:val="auto"/>
+        </w:rPr>
+      </w:pPr>
+      <w:r>
+        <w:rPr>
+          <w:rFonts w:cs="Times New Roman"/>
+        </w:rPr>
+        <w:t xml:space="preserve">412 Precondition Failed - Indicates that one or more conditions in the request </w:t>
       </w:r>
       <w:bookmarkStart w:id="0" w:name="_GoBack"/>
       <w:bookmarkEnd w:id="0"/>
       <w:r>
         <w:rPr>
-          <w:highlight w:val="white"/>
-        </w:rPr>
-        <w:t>stricter</w:t>
-      </w:r>
-      <w:r>
-        <w:rPr>
-          <w:highlight w:val="white"/>
-        </w:rPr>
-        <w:t xml:space="preserve"> version of status code 302</w:t>
-      </w:r>
-    </w:p>
-    <w:p>
-      <w:r>
+          <w:rFonts w:cs="Times New Roman"/>
+        </w:rPr>
+        <w:t xml:space="preserve">header evaluates to false. </w:t>
+      </w:r>
+    </w:p>
+    <w:p>
+      <w:pPr>
+        <w:pBdr>
+          <w:top w:val="none" w:sz="0" w:space="0" w:color="auto"/>
+          <w:left w:val="none" w:sz="0" w:space="0" w:color="auto"/>
+          <w:bottom w:val="none" w:sz="0" w:space="0" w:color="auto"/>
+          <w:right w:val="none" w:sz="0" w:space="0" w:color="auto"/>
+          <w:between w:val="none" w:sz="0" w:space="0" w:color="auto"/>
+        </w:pBdr>
+        <w:rPr>
+          <w:rFonts w:ascii="Times New Roman" w:hAnsi="Times New Roman" w:cs="Times New Roman"/>
+          <w:color w:val="auto"/>
+        </w:rPr>
+      </w:pPr>
+      <w:r>
+        <w:rPr>
+          <w:rFonts w:cs="Times New Roman"/>
+        </w:rPr>
+        <w:t>413 Payload Too Large - Indicates that the server is refusing to process the request because the request payload is too large for the server to handle.</w:t>
+      </w:r>
+    </w:p>
+    <w:p>
+      <w:pPr>
+        <w:pBdr>
+          <w:top w:val="none" w:sz="0" w:space="0" w:color="auto"/>
+          <w:left w:val="none" w:sz="0" w:space="0" w:color="auto"/>
+          <w:bottom w:val="none" w:sz="0" w:space="0" w:color="auto"/>
+          <w:right w:val="none" w:sz="0" w:space="0" w:color="auto"/>
+          <w:between w:val="none" w:sz="0" w:space="0" w:color="auto"/>
+        </w:pBdr>
+        <w:rPr>
+          <w:rFonts w:ascii="Times New Roman" w:hAnsi="Times New Roman" w:cs="Times New Roman"/>
+          <w:color w:val="auto"/>
+        </w:rPr>
+      </w:pPr>
+      <w:r>
+        <w:rPr>
+          <w:rFonts w:cs="Times New Roman"/>
+          <w:color w:val="00796B"/>
+        </w:rPr>
+        <w:t>415 Unsupported Media Type - The server refuses to serve the request because the payload format is unsupported.</w:t>
+      </w:r>
+    </w:p>
+    <w:p>
+      <w:pPr>
+        <w:pBdr>
+          <w:top w:val="none" w:sz="0" w:space="0" w:color="auto"/>
+          <w:left w:val="none" w:sz="0" w:space="0" w:color="auto"/>
+          <w:bottom w:val="none" w:sz="0" w:space="0" w:color="auto"/>
+          <w:right w:val="none" w:sz="0" w:space="0" w:color="auto"/>
+          <w:between w:val="none" w:sz="0" w:space="0" w:color="auto"/>
+        </w:pBdr>
+        <w:rPr>
+          <w:rFonts w:ascii="Times New Roman" w:hAnsi="Times New Roman" w:cs="Times New Roman"/>
+          <w:color w:val="auto"/>
+        </w:rPr>
+      </w:pPr>
+      <w:r>
+        <w:rPr>
+          <w:rFonts w:cs="Times New Roman"/>
+          <w:color w:val="00796B"/>
+        </w:rPr>
+        <w:t>417 Expectation Failed - Indicates the expect header field of the request was not met by at least one of the inbound servers.</w:t>
+      </w:r>
+    </w:p>
+    <w:p>
+      <w:pPr>
+        <w:pBdr>
+          <w:top w:val="none" w:sz="0" w:space="0" w:color="auto"/>
+          <w:left w:val="none" w:sz="0" w:space="0" w:color="auto"/>
+          <w:bottom w:val="none" w:sz="0" w:space="0" w:color="auto"/>
+          <w:right w:val="none" w:sz="0" w:space="0" w:color="auto"/>
+          <w:between w:val="none" w:sz="0" w:space="0" w:color="auto"/>
+        </w:pBdr>
+        <w:rPr>
+          <w:rFonts w:ascii="Times New Roman" w:hAnsi="Times New Roman" w:cs="Times New Roman"/>
+          <w:color w:val="auto"/>
+        </w:rPr>
+      </w:pPr>
+      <w:r>
+        <w:rPr>
+          <w:rFonts w:cs="Times New Roman"/>
+          <w:color w:val="00796B"/>
+        </w:rPr>
+        <w:t xml:space="preserve">422 </w:t>
+      </w:r>
+      <w:proofErr w:type="spellStart"/>
+      <w:r>
+        <w:rPr>
+          <w:rFonts w:cs="Times New Roman"/>
+          <w:color w:val="00796B"/>
+        </w:rPr>
+        <w:t>Unprocessable</w:t>
+      </w:r>
+      <w:proofErr w:type="spellEnd"/>
+      <w:r>
+        <w:rPr>
+          <w:rFonts w:cs="Times New Roman"/>
+          <w:color w:val="00796B"/>
+        </w:rPr>
+        <w:t xml:space="preserve"> Entity - The server cannot process the contained instructions of the request entity.</w:t>
+      </w:r>
+    </w:p>
+    <w:p>
+      <w:pPr>
+        <w:pBdr>
+          <w:top w:val="none" w:sz="0" w:space="0" w:color="auto"/>
+          <w:left w:val="none" w:sz="0" w:space="0" w:color="auto"/>
+          <w:bottom w:val="none" w:sz="0" w:space="0" w:color="auto"/>
+          <w:right w:val="none" w:sz="0" w:space="0" w:color="auto"/>
+          <w:between w:val="none" w:sz="0" w:space="0" w:color="auto"/>
+        </w:pBdr>
+        <w:rPr>
+          <w:rFonts w:ascii="Times New Roman" w:hAnsi="Times New Roman" w:cs="Times New Roman"/>
+          <w:color w:val="auto"/>
+        </w:rPr>
+      </w:pPr>
+      <w:r>
+        <w:rPr>
+          <w:rFonts w:cs="Times New Roman"/>
+          <w:color w:val="00796B"/>
+        </w:rPr>
+        <w:t>423 Locked - The source or destination resource that is being accessed is locked.</w:t>
+      </w:r>
+    </w:p>
+    <w:p>
+      <w:pPr>
+        <w:pBdr>
+          <w:top w:val="none" w:sz="0" w:space="0" w:color="auto"/>
+          <w:left w:val="none" w:sz="0" w:space="0" w:color="auto"/>
+          <w:bottom w:val="none" w:sz="0" w:space="0" w:color="auto"/>
+          <w:right w:val="none" w:sz="0" w:space="0" w:color="auto"/>
+          <w:between w:val="none" w:sz="0" w:space="0" w:color="auto"/>
+        </w:pBdr>
+        <w:rPr>
+          <w:rFonts w:ascii="Times New Roman" w:hAnsi="Times New Roman" w:cs="Times New Roman"/>
+          <w:color w:val="auto"/>
+        </w:rPr>
+      </w:pPr>
+      <w:r>
+        <w:rPr>
+          <w:rFonts w:cs="Times New Roman"/>
+          <w:color w:val="00796B"/>
+        </w:rPr>
+        <w:t xml:space="preserve">424 Failed Dependency - Indicates that the request failed because of a failed previous request </w:t>
+      </w:r>
+    </w:p>
+    <w:p>
+      <w:pPr>
+        <w:pBdr>
+          <w:top w:val="none" w:sz="0" w:space="0" w:color="auto"/>
+          <w:left w:val="none" w:sz="0" w:space="0" w:color="auto"/>
+          <w:bottom w:val="none" w:sz="0" w:space="0" w:color="auto"/>
+          <w:right w:val="none" w:sz="0" w:space="0" w:color="auto"/>
+          <w:between w:val="none" w:sz="0" w:space="0" w:color="auto"/>
+        </w:pBdr>
+        <w:rPr>
+          <w:rFonts w:ascii="Times New Roman" w:hAnsi="Times New Roman" w:cs="Times New Roman"/>
+          <w:color w:val="auto"/>
+        </w:rPr>
+      </w:pPr>
+      <w:r>
+        <w:rPr>
+          <w:rFonts w:cs="Times New Roman"/>
+          <w:color w:val="00796B"/>
+        </w:rPr>
+        <w:t xml:space="preserve">426 Upgrade Required - Lets the client know that transport layer </w:t>
+      </w:r>
+      <w:proofErr w:type="gramStart"/>
+      <w:r>
+        <w:rPr>
+          <w:rFonts w:cs="Times New Roman"/>
+          <w:color w:val="00796B"/>
+        </w:rPr>
+        <w:t>security  is</w:t>
+      </w:r>
+      <w:proofErr w:type="gramEnd"/>
+      <w:r>
+        <w:rPr>
+          <w:rFonts w:cs="Times New Roman"/>
+          <w:color w:val="00796B"/>
+        </w:rPr>
+        <w:t xml:space="preserve"> required for the client request to be completed. </w:t>
+      </w:r>
+    </w:p>
+    <w:p>
+      <w:pPr>
+        <w:pBdr>
+          <w:top w:val="none" w:sz="0" w:space="0" w:color="auto"/>
+          <w:left w:val="none" w:sz="0" w:space="0" w:color="auto"/>
+          <w:bottom w:val="none" w:sz="0" w:space="0" w:color="auto"/>
+          <w:right w:val="none" w:sz="0" w:space="0" w:color="auto"/>
+          <w:between w:val="none" w:sz="0" w:space="0" w:color="auto"/>
+        </w:pBdr>
+        <w:rPr>
+          <w:rFonts w:ascii="Times New Roman" w:eastAsia="Times New Roman" w:hAnsi="Times New Roman" w:cs="Times New Roman"/>
+          <w:color w:val="auto"/>
+        </w:rPr>
+      </w:pPr>
+    </w:p>
+    <w:p>
+      <w:pPr>
+        <w:pBdr>
+          <w:top w:val="none" w:sz="0" w:space="0" w:color="auto"/>
+          <w:left w:val="none" w:sz="0" w:space="0" w:color="auto"/>
+          <w:bottom w:val="none" w:sz="0" w:space="0" w:color="auto"/>
+          <w:right w:val="none" w:sz="0" w:space="0" w:color="auto"/>
+          <w:between w:val="none" w:sz="0" w:space="0" w:color="auto"/>
+        </w:pBdr>
+        <w:rPr>
+          <w:rFonts w:ascii="Times New Roman" w:hAnsi="Times New Roman" w:cs="Times New Roman"/>
+          <w:color w:val="auto"/>
+        </w:rPr>
+      </w:pPr>
+      <w:r>
+        <w:rPr>
+          <w:rFonts w:cs="Times New Roman"/>
+          <w:b/>
+          <w:bCs/>
+        </w:rPr>
+        <w:t>5XX Server Errors –</w:t>
+      </w:r>
+      <w:r>
+        <w:rPr>
+          <w:rFonts w:cs="Times New Roman"/>
+        </w:rPr>
+        <w:t xml:space="preserve"> Occurs when the server failed to serve a request.</w:t>
+      </w:r>
+    </w:p>
+    <w:p>
+      <w:pPr>
+        <w:pBdr>
+          <w:top w:val="none" w:sz="0" w:space="0" w:color="auto"/>
+          <w:left w:val="none" w:sz="0" w:space="0" w:color="auto"/>
+          <w:bottom w:val="none" w:sz="0" w:space="0" w:color="auto"/>
+          <w:right w:val="none" w:sz="0" w:space="0" w:color="auto"/>
+          <w:between w:val="none" w:sz="0" w:space="0" w:color="auto"/>
+        </w:pBdr>
+        <w:rPr>
+          <w:rFonts w:ascii="Times New Roman" w:hAnsi="Times New Roman" w:cs="Times New Roman"/>
+          <w:color w:val="auto"/>
+        </w:rPr>
+      </w:pPr>
+      <w:r>
+        <w:rPr>
+          <w:rFonts w:cs="Times New Roman"/>
+        </w:rPr>
+        <w:t>500 Internal Server Error - Occurs when the server encounters an unexpected condition, therefore not being able to process the request.</w:t>
+      </w:r>
+    </w:p>
+    <w:p>
+      <w:pPr>
+        <w:pBdr>
+          <w:top w:val="none" w:sz="0" w:space="0" w:color="auto"/>
+          <w:left w:val="none" w:sz="0" w:space="0" w:color="auto"/>
+          <w:bottom w:val="none" w:sz="0" w:space="0" w:color="auto"/>
+          <w:right w:val="none" w:sz="0" w:space="0" w:color="auto"/>
+          <w:between w:val="none" w:sz="0" w:space="0" w:color="auto"/>
+        </w:pBdr>
+        <w:rPr>
+          <w:rFonts w:ascii="Times New Roman" w:hAnsi="Times New Roman" w:cs="Times New Roman"/>
+          <w:color w:val="auto"/>
+        </w:rPr>
+      </w:pPr>
+      <w:r>
+        <w:rPr>
+          <w:rFonts w:cs="Times New Roman"/>
+        </w:rPr>
+        <w:t>501 Not Implemented - Occurs when the server cannot support the functionality needed by the request.</w:t>
+      </w:r>
+    </w:p>
+    <w:p>
+      <w:pPr>
+        <w:pBdr>
+          <w:top w:val="none" w:sz="0" w:space="0" w:color="auto"/>
+          <w:left w:val="none" w:sz="0" w:space="0" w:color="auto"/>
+          <w:bottom w:val="none" w:sz="0" w:space="0" w:color="auto"/>
+          <w:right w:val="none" w:sz="0" w:space="0" w:color="auto"/>
+          <w:between w:val="none" w:sz="0" w:space="0" w:color="auto"/>
+        </w:pBdr>
+        <w:rPr>
+          <w:rFonts w:ascii="Times New Roman" w:hAnsi="Times New Roman" w:cs="Times New Roman"/>
+          <w:color w:val="auto"/>
+        </w:rPr>
+      </w:pPr>
+      <w:r>
+        <w:rPr>
+          <w:rFonts w:cs="Times New Roman"/>
+        </w:rPr>
+        <w:t>502 Bad Gateway - Occurs when the server receives an invalid response from another server.</w:t>
+      </w:r>
+    </w:p>
+    <w:p>
+      <w:pPr>
+        <w:pBdr>
+          <w:top w:val="none" w:sz="0" w:space="0" w:color="auto"/>
+          <w:left w:val="none" w:sz="0" w:space="0" w:color="auto"/>
+          <w:bottom w:val="none" w:sz="0" w:space="0" w:color="auto"/>
+          <w:right w:val="none" w:sz="0" w:space="0" w:color="auto"/>
+          <w:between w:val="none" w:sz="0" w:space="0" w:color="auto"/>
+        </w:pBdr>
+        <w:rPr>
+          <w:rFonts w:ascii="Times New Roman" w:hAnsi="Times New Roman" w:cs="Times New Roman"/>
+          <w:color w:val="auto"/>
+        </w:rPr>
+      </w:pPr>
+      <w:r>
+        <w:rPr>
+          <w:rFonts w:cs="Times New Roman"/>
+        </w:rPr>
+        <w:t>503 Service Unavailable - Occurs when the server is under maintenance or the server temporarily overloaded.</w:t>
+      </w:r>
+    </w:p>
+    <w:p>
+      <w:pPr>
+        <w:pBdr>
+          <w:top w:val="none" w:sz="0" w:space="0" w:color="auto"/>
+          <w:left w:val="none" w:sz="0" w:space="0" w:color="auto"/>
+          <w:bottom w:val="none" w:sz="0" w:space="0" w:color="auto"/>
+          <w:right w:val="none" w:sz="0" w:space="0" w:color="auto"/>
+          <w:between w:val="none" w:sz="0" w:space="0" w:color="auto"/>
+        </w:pBdr>
+        <w:rPr>
+          <w:rFonts w:ascii="Times New Roman" w:hAnsi="Times New Roman" w:cs="Times New Roman"/>
+          <w:color w:val="auto"/>
+        </w:rPr>
+      </w:pPr>
+      <w:r>
+        <w:rPr>
+          <w:rFonts w:cs="Times New Roman"/>
+        </w:rPr>
+        <w:t>504 Gateway Timeout - Occurs when the server did not receive the response in a right time from another server.</w:t>
+      </w:r>
+    </w:p>
+    <w:p>
+      <w:pPr>
+        <w:pBdr>
+          <w:top w:val="none" w:sz="0" w:space="0" w:color="auto"/>
+          <w:left w:val="none" w:sz="0" w:space="0" w:color="auto"/>
+          <w:bottom w:val="none" w:sz="0" w:space="0" w:color="auto"/>
+          <w:right w:val="none" w:sz="0" w:space="0" w:color="auto"/>
+          <w:between w:val="none" w:sz="0" w:space="0" w:color="auto"/>
+        </w:pBdr>
+        <w:rPr>
+          <w:rFonts w:ascii="Times New Roman" w:hAnsi="Times New Roman" w:cs="Times New Roman"/>
+          <w:color w:val="auto"/>
+        </w:rPr>
+      </w:pPr>
+      <w:r>
+        <w:rPr>
+          <w:rFonts w:cs="Times New Roman"/>
+        </w:rPr>
+        <w:t xml:space="preserve">505 </w:t>
+      </w:r>
+      <w:r>
+        <w:rPr>
+          <w:rFonts w:cs="Times New Roman"/>
+          <w:shd w:val="clear" w:color="auto" w:fill="FFFFFF"/>
+        </w:rPr>
+        <w:t>HTTP Version Not Supported - Occurs when the server does not support the version of HTTP used in the request.</w:t>
+      </w:r>
+    </w:p>
+    <w:p>
+      <w:pPr>
+        <w:pBdr>
+          <w:top w:val="none" w:sz="0" w:space="0" w:color="auto"/>
+          <w:left w:val="none" w:sz="0" w:space="0" w:color="auto"/>
+          <w:bottom w:val="none" w:sz="0" w:space="0" w:color="auto"/>
+          <w:right w:val="none" w:sz="0" w:space="0" w:color="auto"/>
+          <w:between w:val="none" w:sz="0" w:space="0" w:color="auto"/>
+        </w:pBdr>
+        <w:rPr>
+          <w:rFonts w:ascii="Times New Roman" w:hAnsi="Times New Roman" w:cs="Times New Roman"/>
+          <w:color w:val="auto"/>
+        </w:rPr>
+      </w:pPr>
+      <w:r>
+        <w:rPr>
+          <w:rFonts w:cs="Times New Roman"/>
+          <w:shd w:val="clear" w:color="auto" w:fill="FFFFFF"/>
+        </w:rPr>
+        <w:t>506 Variant Also Negotiates - Transparent content negotiation for the request results in a circular reference. Circular Reference - happens when the request requests itself.</w:t>
+      </w:r>
+    </w:p>
+    <w:p>
+      <w:pPr>
+        <w:pBdr>
+          <w:top w:val="none" w:sz="0" w:space="0" w:color="auto"/>
+          <w:left w:val="none" w:sz="0" w:space="0" w:color="auto"/>
+          <w:bottom w:val="none" w:sz="0" w:space="0" w:color="auto"/>
+          <w:right w:val="none" w:sz="0" w:space="0" w:color="auto"/>
+          <w:between w:val="none" w:sz="0" w:space="0" w:color="auto"/>
+        </w:pBdr>
+        <w:rPr>
+          <w:rFonts w:ascii="Times New Roman" w:hAnsi="Times New Roman" w:cs="Times New Roman"/>
+          <w:color w:val="auto"/>
+        </w:rPr>
+      </w:pPr>
+      <w:r>
+        <w:rPr>
+          <w:rFonts w:cs="Times New Roman"/>
+          <w:shd w:val="clear" w:color="auto" w:fill="FFFFFF"/>
+        </w:rPr>
+        <w:t>507 Insufficient Storage -</w:t>
+      </w:r>
+      <w:r>
+        <w:rPr>
+          <w:rFonts w:cs="Times New Roman"/>
+        </w:rPr>
         <w:t xml:space="preserve"> </w:t>
       </w:r>
-    </w:p>
-    <w:p>
-      <w:r>
-        <w:rPr>
+      <w:r>
+        <w:rPr>
+          <w:rFonts w:cs="Times New Roman"/>
+          <w:color w:val="212529"/>
+        </w:rPr>
+        <w:t>Occurs when the server is unable to store the representation needed to complete the request.</w:t>
+      </w:r>
+    </w:p>
+    <w:p>
+      <w:pPr>
+        <w:pBdr>
+          <w:top w:val="none" w:sz="0" w:space="0" w:color="auto"/>
+          <w:left w:val="none" w:sz="0" w:space="0" w:color="auto"/>
+          <w:bottom w:val="none" w:sz="0" w:space="0" w:color="auto"/>
+          <w:right w:val="none" w:sz="0" w:space="0" w:color="auto"/>
+          <w:between w:val="none" w:sz="0" w:space="0" w:color="auto"/>
+        </w:pBdr>
+        <w:rPr>
+          <w:rFonts w:ascii="Times New Roman" w:hAnsi="Times New Roman" w:cs="Times New Roman"/>
+          <w:color w:val="auto"/>
+        </w:rPr>
+      </w:pPr>
+      <w:r>
+        <w:rPr>
+          <w:rFonts w:cs="Times New Roman"/>
+          <w:color w:val="212529"/>
+        </w:rPr>
+        <w:t>510 Not Extended - Occurs when resource access policy was not fulfilled by the request.</w:t>
+      </w:r>
+    </w:p>
+    <w:p>
+      <w:pPr>
+        <w:pBdr>
+          <w:top w:val="none" w:sz="0" w:space="0" w:color="auto"/>
+          <w:left w:val="none" w:sz="0" w:space="0" w:color="auto"/>
+          <w:bottom w:val="none" w:sz="0" w:space="0" w:color="auto"/>
+          <w:right w:val="none" w:sz="0" w:space="0" w:color="auto"/>
+          <w:between w:val="none" w:sz="0" w:space="0" w:color="auto"/>
+        </w:pBdr>
+        <w:rPr>
+          <w:rFonts w:ascii="Times New Roman" w:hAnsi="Times New Roman" w:cs="Times New Roman"/>
+          <w:color w:val="auto"/>
+        </w:rPr>
+      </w:pPr>
+      <w:r>
+        <w:rPr>
+          <w:rFonts w:ascii="Times New Roman" w:hAnsi="Times New Roman" w:cs="Times New Roman"/>
+        </w:rPr>
+        <w:t xml:space="preserve"> </w:t>
+      </w:r>
+    </w:p>
+    <w:p>
+      <w:pPr>
+        <w:pBdr>
+          <w:top w:val="none" w:sz="0" w:space="0" w:color="auto"/>
+          <w:left w:val="none" w:sz="0" w:space="0" w:color="auto"/>
+          <w:bottom w:val="none" w:sz="0" w:space="0" w:color="auto"/>
+          <w:right w:val="none" w:sz="0" w:space="0" w:color="auto"/>
+          <w:between w:val="none" w:sz="0" w:space="0" w:color="auto"/>
+        </w:pBdr>
+        <w:rPr>
+          <w:rFonts w:ascii="Times New Roman" w:hAnsi="Times New Roman" w:cs="Times New Roman"/>
+          <w:color w:val="auto"/>
+        </w:rPr>
+      </w:pPr>
+      <w:r>
+        <w:rPr>
+          <w:rFonts w:cs="Times New Roman"/>
           <w:b/>
-        </w:rPr>
-        <w:t xml:space="preserve">4XX Client Errors – </w:t>
-      </w:r>
-      <w:r>
-        <w:t>Errors that may have been caused by the client.</w:t>
-      </w:r>
-    </w:p>
-    <w:p>
-      <w:r>
-        <w:t>400 B</w:t>
-      </w:r>
-      <w:r>
-        <w:t>ad Request - Indicates the the server cannot understand the request because of the incorrect syntax.</w:t>
-      </w:r>
-    </w:p>
-    <w:p>
-      <w:r>
-        <w:t>401 Unauthorized - Indicates that the requested resource needs authentication</w:t>
-      </w:r>
-    </w:p>
-    <w:p>
-      <w:r>
-        <w:t xml:space="preserve">403 Forbidden - Indicates that the server denies to fulfill the requested resource. </w:t>
-      </w:r>
-    </w:p>
-    <w:p>
-      <w:r>
-        <w:t xml:space="preserve">404 Not Found - Indicates the server has not found the matching uniform matching requested URI. </w:t>
-      </w:r>
-    </w:p>
-    <w:p>
-      <w:r>
-        <w:rPr>
+          <w:bCs/>
+        </w:rPr>
+        <w:t xml:space="preserve"> </w:t>
+      </w:r>
+    </w:p>
+    <w:p>
+      <w:pPr>
+        <w:pBdr>
+          <w:top w:val="none" w:sz="0" w:space="0" w:color="auto"/>
+          <w:left w:val="none" w:sz="0" w:space="0" w:color="auto"/>
+          <w:bottom w:val="none" w:sz="0" w:space="0" w:color="auto"/>
+          <w:right w:val="none" w:sz="0" w:space="0" w:color="auto"/>
+          <w:between w:val="none" w:sz="0" w:space="0" w:color="auto"/>
+        </w:pBdr>
+        <w:rPr>
+          <w:rFonts w:ascii="Times New Roman" w:hAnsi="Times New Roman" w:cs="Times New Roman"/>
+          <w:color w:val="auto"/>
+        </w:rPr>
+      </w:pPr>
+      <w:r>
+        <w:rPr>
+          <w:rFonts w:cs="Times New Roman"/>
           <w:b/>
-        </w:rPr>
-        <w:t>5XX Server Errors –</w:t>
-      </w:r>
-      <w:r>
-        <w:t xml:space="preserve"> Occurs when the server failed to serve a request. </w:t>
-      </w:r>
-    </w:p>
-    <w:p>
-      <w:pPr>
-        <w:rPr>
+          <w:bCs/>
+        </w:rPr>
+        <w:t xml:space="preserve"> </w:t>
+      </w:r>
+    </w:p>
+    <w:p>
+      <w:pPr>
+        <w:pBdr>
+          <w:top w:val="none" w:sz="0" w:space="0" w:color="auto"/>
+          <w:left w:val="none" w:sz="0" w:space="0" w:color="auto"/>
+          <w:bottom w:val="none" w:sz="0" w:space="0" w:color="auto"/>
+          <w:right w:val="none" w:sz="0" w:space="0" w:color="auto"/>
+          <w:between w:val="none" w:sz="0" w:space="0" w:color="auto"/>
+        </w:pBdr>
+        <w:rPr>
+          <w:rFonts w:ascii="Times New Roman" w:hAnsi="Times New Roman" w:cs="Times New Roman"/>
+          <w:color w:val="auto"/>
+        </w:rPr>
+      </w:pPr>
+      <w:r>
+        <w:rPr>
+          <w:rFonts w:cs="Times New Roman"/>
           <w:b/>
-        </w:rPr>
-      </w:pPr>
-    </w:p>
-    <w:p>
-      <w:pPr>
-        <w:rPr>
-          <w:b/>
-        </w:rPr>
-      </w:pPr>
-    </w:p>
+          <w:bCs/>
+        </w:rPr>
+        <w:t>https://greenbytes.de/tech/webdav/rfc2616.html#rfc.section.19.6.1</w:t>
+      </w:r>
+    </w:p>
+    <w:p>
+      <w:pPr>
+        <w:pBdr>
+          <w:top w:val="none" w:sz="0" w:space="0" w:color="auto"/>
+          <w:left w:val="none" w:sz="0" w:space="0" w:color="auto"/>
+          <w:bottom w:val="none" w:sz="0" w:space="0" w:color="auto"/>
+          <w:right w:val="none" w:sz="0" w:space="0" w:color="auto"/>
+          <w:between w:val="none" w:sz="0" w:space="0" w:color="auto"/>
+        </w:pBdr>
+        <w:rPr>
+          <w:rFonts w:ascii="Times New Roman" w:eastAsia="Times New Roman" w:hAnsi="Times New Roman" w:cs="Times New Roman"/>
+          <w:color w:val="auto"/>
+        </w:rPr>
+      </w:pPr>
+    </w:p>
+    <w:p/>
     <w:sectPr>
       <w:pgSz w:w="12240" w:h="15840"/>
       <w:pgMar w:top="1440" w:right="1440" w:bottom="1440" w:left="1440" w:header="720" w:footer="720" w:gutter="0"/>
@@ -901,6 +1939,28 @@
       <w:szCs w:val="48"/>
     </w:rPr>
   </w:style>
+  <w:style w:type="paragraph" w:styleId="NormalWeb">
+    <w:name w:val="Normal (Web)"/>
+    <w:basedOn w:val="Normal"/>
+    <w:uiPriority w:val="99"/>
+    <w:semiHidden/>
+    <w:unhideWhenUsed/>
+    <w:rsid w:val="00706B69"/>
+    <w:pPr>
+      <w:pBdr>
+        <w:top w:val="none" w:sz="0" w:space="0" w:color="auto"/>
+        <w:left w:val="none" w:sz="0" w:space="0" w:color="auto"/>
+        <w:bottom w:val="none" w:sz="0" w:space="0" w:color="auto"/>
+        <w:right w:val="none" w:sz="0" w:space="0" w:color="auto"/>
+        <w:between w:val="none" w:sz="0" w:space="0" w:color="auto"/>
+      </w:pBdr>
+      <w:spacing w:before="100" w:beforeAutospacing="1" w:after="100" w:afterAutospacing="1"/>
+    </w:pPr>
+    <w:rPr>
+      <w:rFonts w:ascii="Times New Roman" w:hAnsi="Times New Roman" w:cs="Times New Roman"/>
+      <w:color w:val="auto"/>
+    </w:rPr>
+  </w:style>
 </w:styles>
 </file>
 

</xml_diff>